<commit_message>
Word Update - Version 2
V2 word changes
</commit_message>
<xml_diff>
--- a/WordDocument01.docx
+++ b/WordDocument01.docx
@@ -10,12 +10,41 @@
     <w:p/>
     <w:p>
       <w:r>
-        <w:t>We want to co</w:t>
+        <w:t>We want to control these too</w:t>
+      </w:r>
+    </w:p>
+    <w:p/>
+    <w:p>
+      <w:pPr>
+        <w:rPr>
+          <w:b/>
+          <w:u w:val="single"/>
+        </w:rPr>
+      </w:pPr>
+      <w:r>
+        <w:rPr>
+          <w:b/>
+          <w:u w:val="single"/>
+        </w:rPr>
+        <w:t>Version 2</w:t>
+      </w:r>
+    </w:p>
+    <w:p>
+      <w:pPr>
+        <w:rPr>
+          <w:b/>
+          <w:u w:val="single"/>
+        </w:rPr>
+      </w:pPr>
+    </w:p>
+    <w:p>
+      <w:r>
+        <w:t>This is som</w:t>
       </w:r>
       <w:bookmarkStart w:id="0" w:name="_GoBack"/>
       <w:bookmarkEnd w:id="0"/>
       <w:r>
-        <w:t>ntrol these too</w:t>
+        <w:t>e more text</w:t>
       </w:r>
     </w:p>
     <w:sectPr>

</xml_diff>